<commit_message>
Final with Turn Off
</commit_message>
<xml_diff>
--- a/ESE350_Lab03/post-lab-questions.docx
+++ b/ESE350_Lab03/post-lab-questions.docx
@@ -1,6 +1,6 @@
 
 <file path=word/document.xml><?xml version="1.0" encoding="utf-8"?>
-<w:document xmlns:wpc="http://schemas.microsoft.com/office/word/2010/wordprocessingCanvas" xmlns:mc="http://schemas.openxmlformats.org/markup-compatibility/2006" xmlns:o="urn:schemas-microsoft-com:office:office" xmlns:r="http://schemas.openxmlformats.org/officeDocument/2006/relationships" xmlns:m="http://schemas.openxmlformats.org/officeDocument/2006/math" xmlns:v="urn:schemas-microsoft-com:vml" xmlns:wp14="http://schemas.microsoft.com/office/word/2010/wordprocessingDrawing" xmlns:wp="http://schemas.openxmlformats.org/drawingml/2006/wordprocessingDrawing" xmlns:w10="urn:schemas-microsoft-com:office:word" xmlns:w="http://schemas.openxmlformats.org/wordprocessingml/2006/main" xmlns:w14="http://schemas.microsoft.com/office/word/2010/wordml" xmlns:w15="http://schemas.microsoft.com/office/word/2012/wordml" xmlns:wpg="http://schemas.microsoft.com/office/word/2010/wordprocessingGroup" xmlns:wpi="http://schemas.microsoft.com/office/word/2010/wordprocessingInk" xmlns:wne="http://schemas.microsoft.com/office/word/2006/wordml" xmlns:wps="http://schemas.microsoft.com/office/word/2010/wordprocessingShape" mc:Ignorable="w14 w15 wp14">
+<w:document xmlns:wpc="http://schemas.microsoft.com/office/word/2010/wordprocessingCanvas" xmlns:mo="http://schemas.microsoft.com/office/mac/office/2008/main" xmlns:mc="http://schemas.openxmlformats.org/markup-compatibility/2006" xmlns:mv="urn:schemas-microsoft-com:mac:vml" xmlns:o="urn:schemas-microsoft-com:office:office" xmlns:r="http://schemas.openxmlformats.org/officeDocument/2006/relationships" xmlns:m="http://schemas.openxmlformats.org/officeDocument/2006/math" xmlns:v="urn:schemas-microsoft-com:vml" xmlns:wp14="http://schemas.microsoft.com/office/word/2010/wordprocessingDrawing" xmlns:wp="http://schemas.openxmlformats.org/drawingml/2006/wordprocessingDrawing" xmlns:w10="urn:schemas-microsoft-com:office:word" xmlns:w="http://schemas.openxmlformats.org/wordprocessingml/2006/main" xmlns:w14="http://schemas.microsoft.com/office/word/2010/wordml" xmlns:w15="http://schemas.microsoft.com/office/word/2012/wordml" xmlns:wpg="http://schemas.microsoft.com/office/word/2010/wordprocessingGroup" xmlns:wpi="http://schemas.microsoft.com/office/word/2010/wordprocessingInk" xmlns:wne="http://schemas.microsoft.com/office/word/2006/wordml" xmlns:wps="http://schemas.microsoft.com/office/word/2010/wordprocessingShape" mc:Ignorable="w14 w15 wp14">
   <w:body>
     <w:p>
       <w:pPr>
@@ -67,6 +67,12 @@
         </w:rPr>
         <w:t xml:space="preserve">1 clock tick = 6.25x10^(-5)ms. </w:t>
       </w:r>
+      <w:r>
+        <w:rPr>
+          <w:lang w:val="en-US"/>
+        </w:rPr>
+        <w:t xml:space="preserve"> You can use this as a conversion to go back and forth between units.</w:t>
+      </w:r>
     </w:p>
     <w:p>
       <w:pPr>
@@ -103,7 +109,7 @@
           <w:lang w:val="en-US"/>
         </w:rPr>
         <w:drawing>
-          <wp:inline distT="0" distB="0" distL="0" distR="0">
+          <wp:inline distT="0" distB="0" distL="0" distR="0" wp14:anchorId="7BAEA2D8" wp14:editId="75AA3B84">
             <wp:extent cx="5943600" cy="1495425"/>
             <wp:effectExtent l="0" t="0" r="0" b="9525"/>
             <wp:docPr id="1" name="Picture 1"/>
@@ -165,6 +171,12 @@
         </w:rPr>
         <w:t>The first character in this diagram is the key that’s being considered, and then the second character is either an R for row, or a C for column of the first character.</w:t>
       </w:r>
+      <w:r>
+        <w:rPr>
+          <w:lang w:val="en-US"/>
+        </w:rPr>
+        <w:t xml:space="preserve"> These pins were connected correspondingly to the pins outlined on the directions.</w:t>
+      </w:r>
     </w:p>
     <w:p>
       <w:pPr>
@@ -223,8 +235,16 @@
         <w:rPr>
           <w:lang w:val="en-US"/>
         </w:rPr>
-        <w:t xml:space="preserve">We didn’t use a prescaler, but it would be useful in order to be able to set clock ticks more easily and achieve lower frequencies. </w:t>
-      </w:r>
+        <w:t>We didn’t use a prescaler, but it would be useful in order to be able to set clock ticks more easily</w:t>
+      </w:r>
+      <w:r>
+        <w:rPr>
+          <w:lang w:val="en-US"/>
+        </w:rPr>
+        <w:t xml:space="preserve"> and achieve lower frequencies.  We would be able to achieve lower frequencies since a scalar would let us lower our dividing number and circumvent the limitation we have on the size of the timer counters.</w:t>
+      </w:r>
+      <w:bookmarkStart w:id="0" w:name="_GoBack"/>
+      <w:bookmarkEnd w:id="0"/>
     </w:p>
     <w:p>
       <w:pPr>
@@ -243,8 +263,6 @@
         </w:rPr>
         <w:t>CTC mode is easier to deal with, but you have to consistently change the frequencies. Using interrupts, its easy to change the frequencies you need to output, but deals with overflows and other interrupts which may have more bugs.</w:t>
       </w:r>
-      <w:bookmarkStart w:id="0" w:name="_GoBack"/>
-      <w:bookmarkEnd w:id="0"/>
     </w:p>
     <w:sectPr>
       <w:pgSz w:w="12240" w:h="15840"/>
@@ -257,8 +275,8 @@
 </file>
 
 <file path=word/numbering.xml><?xml version="1.0" encoding="utf-8"?>
-<w:numbering xmlns:wpc="http://schemas.microsoft.com/office/word/2010/wordprocessingCanvas" xmlns:mc="http://schemas.openxmlformats.org/markup-compatibility/2006" xmlns:o="urn:schemas-microsoft-com:office:office" xmlns:r="http://schemas.openxmlformats.org/officeDocument/2006/relationships" xmlns:m="http://schemas.openxmlformats.org/officeDocument/2006/math" xmlns:v="urn:schemas-microsoft-com:vml" xmlns:wp14="http://schemas.microsoft.com/office/word/2010/wordprocessingDrawing" xmlns:wp="http://schemas.openxmlformats.org/drawingml/2006/wordprocessingDrawing" xmlns:w10="urn:schemas-microsoft-com:office:word" xmlns:w="http://schemas.openxmlformats.org/wordprocessingml/2006/main" xmlns:w14="http://schemas.microsoft.com/office/word/2010/wordml" xmlns:w15="http://schemas.microsoft.com/office/word/2012/wordml" xmlns:wpg="http://schemas.microsoft.com/office/word/2010/wordprocessingGroup" xmlns:wpi="http://schemas.microsoft.com/office/word/2010/wordprocessingInk" xmlns:wne="http://schemas.microsoft.com/office/word/2006/wordml" xmlns:wps="http://schemas.microsoft.com/office/word/2010/wordprocessingShape" mc:Ignorable="w14 w15 wp14">
-  <w:abstractNum w:abstractNumId="0" w15:restartNumberingAfterBreak="0">
+<w:numbering xmlns:wpc="http://schemas.microsoft.com/office/word/2010/wordprocessingCanvas" xmlns:mo="http://schemas.microsoft.com/office/mac/office/2008/main" xmlns:mc="http://schemas.openxmlformats.org/markup-compatibility/2006" xmlns:mv="urn:schemas-microsoft-com:mac:vml" xmlns:o="urn:schemas-microsoft-com:office:office" xmlns:r="http://schemas.openxmlformats.org/officeDocument/2006/relationships" xmlns:m="http://schemas.openxmlformats.org/officeDocument/2006/math" xmlns:v="urn:schemas-microsoft-com:vml" xmlns:wp14="http://schemas.microsoft.com/office/word/2010/wordprocessingDrawing" xmlns:wp="http://schemas.openxmlformats.org/drawingml/2006/wordprocessingDrawing" xmlns:w10="urn:schemas-microsoft-com:office:word" xmlns:w="http://schemas.openxmlformats.org/wordprocessingml/2006/main" xmlns:w14="http://schemas.microsoft.com/office/word/2010/wordml" xmlns:w15="http://schemas.microsoft.com/office/word/2012/wordml" xmlns:wpg="http://schemas.microsoft.com/office/word/2010/wordprocessingGroup" xmlns:wpi="http://schemas.microsoft.com/office/word/2010/wordprocessingInk" xmlns:wne="http://schemas.microsoft.com/office/word/2006/wordml" xmlns:wps="http://schemas.microsoft.com/office/word/2010/wordprocessingShape" mc:Ignorable="w14 w15 wp14">
+  <w:abstractNum w:abstractNumId="0">
     <w:nsid w:val="44117713"/>
     <w:multiLevelType w:val="hybridMultilevel"/>
     <w:tmpl w:val="7AFA4E40"/>
@@ -370,7 +388,7 @@
       </w:pPr>
     </w:pPrDefault>
   </w:docDefaults>
-  <w:latentStyles w:defLockedState="0" w:defUIPriority="99" w:defSemiHidden="0" w:defUnhideWhenUsed="0" w:defQFormat="0" w:count="371">
+  <w:latentStyles w:defLockedState="0" w:defUIPriority="99" w:defSemiHidden="0" w:defUnhideWhenUsed="0" w:defQFormat="0" w:count="380">
     <w:lsdException w:name="Normal" w:uiPriority="0" w:qFormat="1"/>
     <w:lsdException w:name="heading 1" w:uiPriority="9" w:qFormat="1"/>
     <w:lsdException w:name="heading 2" w:semiHidden="1" w:uiPriority="9" w:unhideWhenUsed="1" w:qFormat="1"/>

</xml_diff>